<commit_message>
[New] intoroduce Romanov code + self-adjustments
</commit_message>
<xml_diff>
--- a/Seminar 13 - Schrodinger nonlinear/theory_НУШ.docx
+++ b/Seminar 13 - Schrodinger nonlinear/theory_НУШ.docx
@@ -371,7 +371,7 @@
                   <w:rFonts w:ascii="Cambria Math" w:hAnsi="Cambria Math"/>
                   <w:lang w:val="ru-RU"/>
                 </w:rPr>
-                <m:t>u+Du</m:t>
+                <m:t>u+u</m:t>
               </m:r>
               <m:d>
                 <m:dPr>
@@ -532,7 +532,7 @@
                   <w:rFonts w:ascii="Cambria Math" w:hAnsi="Cambria Math"/>
                   <w:lang w:val="ru-RU"/>
                 </w:rPr>
-                <m:t>v-Dv(</m:t>
+                <m:t>v-v(</m:t>
               </m:r>
               <m:sSup>
                 <m:sSupPr>
@@ -633,17 +633,8 @@
           <w:rFonts w:eastAsiaTheme="minorEastAsia"/>
           <w:lang w:val="ru-RU"/>
         </w:rPr>
-        <w:t xml:space="preserve">Адамса – </w:t>
+        <w:t>Адамса – Башфорта</w:t>
       </w:r>
-      <w:proofErr w:type="spellStart"/>
-      <w:r>
-        <w:rPr>
-          <w:rFonts w:eastAsiaTheme="minorEastAsia"/>
-          <w:lang w:val="ru-RU"/>
-        </w:rPr>
-        <w:t>Башфорта</w:t>
-      </w:r>
-      <w:proofErr w:type="spellEnd"/>
       <w:r>
         <w:rPr>
           <w:rFonts w:eastAsiaTheme="minorEastAsia"/>
@@ -1004,7 +995,7 @@
                       <w:rPr>
                         <w:rFonts w:ascii="Cambria Math" w:hAnsi="Cambria Math"/>
                       </w:rPr>
-                      <m:t>Dτ</m:t>
+                      <m:t>τ</m:t>
                     </m:r>
                   </m:num>
                   <m:den>
@@ -1514,7 +1505,7 @@
                       <w:rPr>
                         <w:rFonts w:ascii="Cambria Math" w:hAnsi="Cambria Math"/>
                       </w:rPr>
-                      <m:t>Dτ</m:t>
+                      <m:t>τ</m:t>
                     </m:r>
                   </m:num>
                   <m:den>
@@ -2104,7 +2095,7 @@
                   <w:rPr>
                     <w:rFonts w:ascii="Cambria Math" w:hAnsi="Cambria Math"/>
                   </w:rPr>
-                  <m:t xml:space="preserve">+Dτ </m:t>
+                  <m:t xml:space="preserve">+τ </m:t>
                 </m:r>
                 <m:sSubSup>
                   <m:sSubSupPr>
@@ -2706,7 +2697,7 @@
                   <w:rPr>
                     <w:rFonts w:ascii="Cambria Math" w:hAnsi="Cambria Math"/>
                   </w:rPr>
-                  <m:t xml:space="preserve">-Dτ </m:t>
+                  <m:t xml:space="preserve">-τ </m:t>
                 </m:r>
                 <m:sSubSup>
                   <m:sSubSupPr>
@@ -2997,24 +2988,17 @@
         </w:rPr>
         <w:t xml:space="preserve">Оценим условия устойчивости схемы для линеаризованной задачи, т.е. при </w:t>
       </w:r>
-      <w:r>
-        <w:rPr>
-          <w:rFonts w:ascii="Times New Roman" w:hAnsi="Times New Roman" w:cs="Times New Roman"/>
-          <w:sz w:val="24"/>
-          <w:szCs w:val="24"/>
-          <w:lang w:val="en-US"/>
-        </w:rPr>
-        <w:t>D</w:t>
-      </w:r>
-      <w:r>
-        <w:rPr>
-          <w:rFonts w:ascii="Times New Roman" w:hAnsi="Times New Roman" w:cs="Times New Roman"/>
-          <w:sz w:val="24"/>
-          <w:szCs w:val="24"/>
-          <w:lang w:val="ru-RU"/>
-        </w:rPr>
-        <w:t>=0/</w:t>
-      </w:r>
+      <m:oMath>
+        <m:r>
+          <w:rPr>
+            <w:rFonts w:ascii="Cambria Math" w:hAnsi="Cambria Math" w:cs="Times New Roman"/>
+            <w:sz w:val="24"/>
+            <w:szCs w:val="24"/>
+            <w:lang w:val="ru-RU"/>
+          </w:rPr>
+          <m:t>D=0</m:t>
+        </m:r>
+      </m:oMath>
     </w:p>
     <w:p>
       <w:pPr>
@@ -3100,10 +3084,10 @@
             <v:path o:extrusionok="f" gradientshapeok="t" o:connecttype="rect"/>
             <o:lock v:ext="edit" aspectratio="t"/>
           </v:shapetype>
-          <v:shape id="_x0000_i1046" type="#_x0000_t75" style="width:174.75pt;height:42pt" o:ole="">
+          <v:shape id="_x0000_i1025" type="#_x0000_t75" style="width:174.8pt;height:42.05pt" o:ole="">
             <v:imagedata r:id="rId4" o:title=""/>
           </v:shape>
-          <o:OLEObject Type="Embed" ProgID="Equation.DSMT4" ShapeID="_x0000_i1046" DrawAspect="Content" ObjectID="_1710786073" r:id="rId5"/>
+          <o:OLEObject Type="Embed" ProgID="Equation.DSMT4" ShapeID="_x0000_i1025" DrawAspect="Content" ObjectID="_1713107911" r:id="rId5"/>
         </w:object>
       </w:r>
     </w:p>
@@ -3150,10 +3134,10 @@
           <w:lang w:val="ru-RU"/>
         </w:rPr>
         <w:object w:dxaOrig="3660" w:dyaOrig="840" w14:anchorId="0046F958">
-          <v:shape id="_x0000_i1044" type="#_x0000_t75" style="width:183pt;height:42pt" o:ole="">
+          <v:shape id="_x0000_i1026" type="#_x0000_t75" style="width:183.1pt;height:42.05pt" o:ole="">
             <v:imagedata r:id="rId6" o:title=""/>
           </v:shape>
-          <o:OLEObject Type="Embed" ProgID="Equation.DSMT4" ShapeID="_x0000_i1044" DrawAspect="Content" ObjectID="_1710786074" r:id="rId7"/>
+          <o:OLEObject Type="Embed" ProgID="Equation.DSMT4" ShapeID="_x0000_i1026" DrawAspect="Content" ObjectID="_1713107912" r:id="rId7"/>
         </w:object>
       </w:r>
       <w:r>
@@ -3196,10 +3180,10 @@
           <w:lang w:val="ru-RU"/>
         </w:rPr>
         <w:object w:dxaOrig="780" w:dyaOrig="320" w14:anchorId="6B696D1B">
-          <v:shape id="_x0000_i1033" type="#_x0000_t75" style="width:39pt;height:15.75pt" o:ole="">
+          <v:shape id="_x0000_i1027" type="#_x0000_t75" style="width:39.1pt;height:15.8pt" o:ole="">
             <v:imagedata r:id="rId8" o:title=""/>
           </v:shape>
-          <o:OLEObject Type="Embed" ProgID="Equation.DSMT4" ShapeID="_x0000_i1033" DrawAspect="Content" ObjectID="_1710786075" r:id="rId9"/>
+          <o:OLEObject Type="Embed" ProgID="Equation.DSMT4" ShapeID="_x0000_i1027" DrawAspect="Content" ObjectID="_1713107913" r:id="rId9"/>
         </w:object>
       </w:r>
       <w:r>
@@ -3229,10 +3213,10 @@
           <w:lang w:val="ru-RU"/>
         </w:rPr>
         <w:object w:dxaOrig="10800" w:dyaOrig="999" w14:anchorId="5FCFD7FA">
-          <v:shape id="_x0000_i1050" type="#_x0000_t75" style="width:540pt;height:50.25pt" o:ole="">
+          <v:shape id="_x0000_i1028" type="#_x0000_t75" style="width:540.2pt;height:50.35pt" o:ole="">
             <v:imagedata r:id="rId10" o:title=""/>
           </v:shape>
-          <o:OLEObject Type="Embed" ProgID="Equation.DSMT4" ShapeID="_x0000_i1050" DrawAspect="Content" ObjectID="_1710786076" r:id="rId11"/>
+          <o:OLEObject Type="Embed" ProgID="Equation.DSMT4" ShapeID="_x0000_i1028" DrawAspect="Content" ObjectID="_1713107914" r:id="rId11"/>
         </w:object>
       </w:r>
     </w:p>
@@ -3288,10 +3272,10 @@
           <w:lang w:val="ru-RU"/>
         </w:rPr>
         <w:object w:dxaOrig="4660" w:dyaOrig="840" w14:anchorId="0107F670">
-          <v:shape id="_x0000_i1057" type="#_x0000_t75" style="width:225.75pt;height:40.5pt" o:ole="">
+          <v:shape id="_x0000_i1029" type="#_x0000_t75" style="width:225.55pt;height:40.35pt" o:ole="">
             <v:imagedata r:id="rId12" o:title=""/>
           </v:shape>
-          <o:OLEObject Type="Embed" ProgID="Equation.DSMT4" ShapeID="_x0000_i1057" DrawAspect="Content" ObjectID="_1710786077" r:id="rId13"/>
+          <o:OLEObject Type="Embed" ProgID="Equation.DSMT4" ShapeID="_x0000_i1029" DrawAspect="Content" ObjectID="_1713107915" r:id="rId13"/>
         </w:object>
       </w:r>
       <w:r>
@@ -3343,10 +3327,10 @@
           <w:lang w:val="ru-RU"/>
         </w:rPr>
         <w:object w:dxaOrig="10680" w:dyaOrig="960" w14:anchorId="1D28E01B">
-          <v:shape id="_x0000_i1065" type="#_x0000_t75" style="width:517.5pt;height:46.5pt" o:ole="">
+          <v:shape id="_x0000_i1030" type="#_x0000_t75" style="width:517.3pt;height:46.6pt" o:ole="">
             <v:imagedata r:id="rId14" o:title=""/>
           </v:shape>
-          <o:OLEObject Type="Embed" ProgID="Equation.DSMT4" ShapeID="_x0000_i1065" DrawAspect="Content" ObjectID="_1710786078" r:id="rId15"/>
+          <o:OLEObject Type="Embed" ProgID="Equation.DSMT4" ShapeID="_x0000_i1030" DrawAspect="Content" ObjectID="_1713107916" r:id="rId15"/>
         </w:object>
       </w:r>
     </w:p>
@@ -3755,17 +3739,17 @@
     <w:lsdException w:name="Unresolved Mention" w:semiHidden="1" w:unhideWhenUsed="1"/>
     <w:lsdException w:name="Smart Link" w:semiHidden="1" w:unhideWhenUsed="1"/>
   </w:latentStyles>
-  <w:style w:type="paragraph" w:default="1" w:styleId="a">
+  <w:style w:type="paragraph" w:default="1" w:styleId="Normal">
     <w:name w:val="Normal"/>
     <w:qFormat/>
   </w:style>
-  <w:style w:type="character" w:default="1" w:styleId="a0">
+  <w:style w:type="character" w:default="1" w:styleId="DefaultParagraphFont">
     <w:name w:val="Default Paragraph Font"/>
     <w:uiPriority w:val="1"/>
     <w:semiHidden/>
     <w:unhideWhenUsed/>
   </w:style>
-  <w:style w:type="table" w:default="1" w:styleId="a1">
+  <w:style w:type="table" w:default="1" w:styleId="TableNormal">
     <w:name w:val="Normal Table"/>
     <w:uiPriority w:val="99"/>
     <w:semiHidden/>
@@ -3780,15 +3764,15 @@
       </w:tblCellMar>
     </w:tblPr>
   </w:style>
-  <w:style w:type="numbering" w:default="1" w:styleId="a2">
+  <w:style w:type="numbering" w:default="1" w:styleId="NoList">
     <w:name w:val="No List"/>
     <w:uiPriority w:val="99"/>
     <w:semiHidden/>
     <w:unhideWhenUsed/>
   </w:style>
-  <w:style w:type="character" w:styleId="a3">
+  <w:style w:type="character" w:styleId="PlaceholderText">
     <w:name w:val="Placeholder Text"/>
-    <w:basedOn w:val="a0"/>
+    <w:basedOn w:val="DefaultParagraphFont"/>
     <w:uiPriority w:val="99"/>
     <w:semiHidden/>
     <w:rsid w:val="00BD314B"/>

</xml_diff>